<commit_message>
Student 1 Requirements Doc
</commit_message>
<xml_diff>
--- a/reports/Student #1/01 - Requirements - Student #1.docx
+++ b/reports/Student #1/01 - Requirements - Student #1.docx
@@ -2918,7 +2918,13 @@
         </w:sdtPr>
         <w:sdtContent>
           <w:r>
-            <w:t xml:space="preserve">    </w:t>
+            <w:t xml:space="preserve">  </w:t>
+          </w:r>
+          <w:r>
+            <w:t>X</w:t>
+          </w:r>
+          <w:r>
+            <w:t xml:space="preserve">  </w:t>
           </w:r>
         </w:sdtContent>
       </w:sdt>
@@ -3063,7 +3069,13 @@
         </w:sdtPr>
         <w:sdtContent>
           <w:r>
-            <w:t xml:space="preserve">    </w:t>
+            <w:t xml:space="preserve">  </w:t>
+          </w:r>
+          <w:r>
+            <w:t>X</w:t>
+          </w:r>
+          <w:r>
+            <w:t xml:space="preserve">  </w:t>
           </w:r>
         </w:sdtContent>
       </w:sdt>
@@ -3192,7 +3204,13 @@
         </w:sdtPr>
         <w:sdtContent>
           <w:r>
-            <w:t xml:space="preserve">    </w:t>
+            <w:t xml:space="preserve">  </w:t>
+          </w:r>
+          <w:r>
+            <w:t>X</w:t>
+          </w:r>
+          <w:r>
+            <w:t xml:space="preserve">  </w:t>
           </w:r>
         </w:sdtContent>
       </w:sdt>
@@ -10324,6 +10342,7 @@
     <w:rsid w:val="003E03A9"/>
     <w:rsid w:val="003E4CEE"/>
     <w:rsid w:val="004250DD"/>
+    <w:rsid w:val="00473233"/>
     <w:rsid w:val="004B3499"/>
     <w:rsid w:val="00562343"/>
     <w:rsid w:val="00593C90"/>
@@ -10364,6 +10383,7 @@
     <w:rsid w:val="00E85C2E"/>
     <w:rsid w:val="00F22BBC"/>
     <w:rsid w:val="00F972FE"/>
+    <w:rsid w:val="00FE60FA"/>
   </w:rsids>
   <m:mathPr>
     <m:mathFont m:val="Cambria Math"/>

</xml_diff>